<commit_message>
Fix: Viewport attribute problem Add: Sprite draw Fix: Drawable crash Add: Graphics Sprite Viewport simple test
</commit_message>
<xml_diff>
--- a/docs/rgu-design-doc.docx
+++ b/docs/rgu-design-doc.docx
@@ -44,11 +44,6 @@
       </w:r>
     </w:p>
     <w:p>
-      <w:pPr>
-        <w:rPr>
-          <w:rFonts w:hint="eastAsia"/>
-        </w:rPr>
-      </w:pPr>
       <w:r>
         <w:rPr>
           <w:rFonts w:hint="eastAsia"/>
@@ -83,11 +78,6 @@
       </w:r>
     </w:p>
     <w:p>
-      <w:pPr>
-        <w:rPr>
-          <w:rFonts w:hint="eastAsia"/>
-        </w:rPr>
-      </w:pPr>
       <w:r>
         <w:rPr>
           <w:rFonts w:hint="eastAsia"/>
@@ -352,11 +342,6 @@
       </w:r>
     </w:p>
     <w:p>
-      <w:pPr>
-        <w:rPr>
-          <w:rFonts w:hint="eastAsia"/>
-        </w:rPr>
-      </w:pPr>
       <w:r>
         <w:rPr>
           <w:rFonts w:hint="eastAsia"/>
@@ -523,13 +508,7 @@
         <w:rPr>
           <w:rFonts w:hint="eastAsia"/>
         </w:rPr>
-        <w:t>与</w:t>
-      </w:r>
-      <w:r>
-        <w:rPr>
-          <w:rFonts w:hint="eastAsia"/>
-        </w:rPr>
-        <w:t>D</w:t>
+        <w:t>与D</w:t>
       </w:r>
       <w:r>
         <w:t>rawable</w:t>
@@ -626,9 +605,6 @@
     <w:p>
       <w:pPr>
         <w:ind w:firstLine="420"/>
-        <w:rPr>
-          <w:rFonts w:hint="eastAsia"/>
-        </w:rPr>
       </w:pPr>
       <w:r>
         <w:rPr>
@@ -780,10 +756,7 @@
       </w:r>
       <w:proofErr w:type="spellEnd"/>
       <w:r>
-        <w:t xml:space="preserve"> </w:t>
-      </w:r>
-      <w:r>
-        <w:t xml:space="preserve">* </w:t>
+        <w:t xml:space="preserve"> * </w:t>
       </w:r>
       <w:proofErr w:type="spellStart"/>
       <w:r>
@@ -791,10 +764,7 @@
       </w:r>
       <w:proofErr w:type="spellEnd"/>
       <w:r>
-        <w:t xml:space="preserve"> </w:t>
-      </w:r>
-      <w:r>
-        <w:t>* vec4(position, 0, 1);</w:t>
+        <w:t xml:space="preserve"> * vec4(position, 0, 1);</w:t>
       </w:r>
     </w:p>
     <w:p/>
@@ -936,9 +906,6 @@
     <w:p>
       <w:pPr>
         <w:ind w:firstLine="420"/>
-        <w:rPr>
-          <w:rFonts w:hint="eastAsia"/>
-        </w:rPr>
       </w:pPr>
     </w:p>
     <w:p>
@@ -1065,11 +1032,6 @@
       </w:r>
     </w:p>
     <w:p>
-      <w:pPr>
-        <w:rPr>
-          <w:rFonts w:hint="eastAsia"/>
-        </w:rPr>
-      </w:pPr>
       <w:r>
         <w:rPr>
           <w:rFonts w:hint="eastAsia"/>
@@ -1078,357 +1040,13 @@
         <mc:AlternateContent>
           <mc:Choice Requires="wps">
             <w:drawing>
-              <wp:anchor distT="0" distB="0" distL="114300" distR="114300" simplePos="0" relativeHeight="251663360" behindDoc="0" locked="0" layoutInCell="1" allowOverlap="1" wp14:anchorId="42BC35A5" wp14:editId="6C574B46">
+              <wp:anchor distT="0" distB="0" distL="114300" distR="114300" simplePos="0" relativeHeight="251660288" behindDoc="0" locked="0" layoutInCell="1" allowOverlap="1" wp14:anchorId="3F7229CA" wp14:editId="161D1EDF">
                 <wp:simplePos x="0" y="0"/>
                 <wp:positionH relativeFrom="column">
-                  <wp:posOffset>127000</wp:posOffset>
+                  <wp:posOffset>107950</wp:posOffset>
                 </wp:positionH>
                 <wp:positionV relativeFrom="paragraph">
-                  <wp:posOffset>2475230</wp:posOffset>
-                </wp:positionV>
-                <wp:extent cx="5372100" cy="723900"/>
-                <wp:effectExtent l="0" t="0" r="19050" b="19050"/>
-                <wp:wrapNone/>
-                <wp:docPr id="1012078334" name="矩形 5"/>
-                <wp:cNvGraphicFramePr/>
-                <a:graphic xmlns:a="http://schemas.openxmlformats.org/drawingml/2006/main">
-                  <a:graphicData uri="http://schemas.microsoft.com/office/word/2010/wordprocessingShape">
-                    <wps:wsp>
-                      <wps:cNvSpPr/>
-                      <wps:spPr>
-                        <a:xfrm>
-                          <a:off x="0" y="0"/>
-                          <a:ext cx="5372100" cy="723900"/>
-                        </a:xfrm>
-                        <a:prstGeom prst="rect">
-                          <a:avLst/>
-                        </a:prstGeom>
-                      </wps:spPr>
-                      <wps:style>
-                        <a:lnRef idx="2">
-                          <a:schemeClr val="accent1">
-                            <a:shade val="15000"/>
-                          </a:schemeClr>
-                        </a:lnRef>
-                        <a:fillRef idx="1">
-                          <a:schemeClr val="accent1"/>
-                        </a:fillRef>
-                        <a:effectRef idx="0">
-                          <a:schemeClr val="accent1"/>
-                        </a:effectRef>
-                        <a:fontRef idx="minor">
-                          <a:schemeClr val="lt1"/>
-                        </a:fontRef>
-                      </wps:style>
-                      <wps:txbx>
-                        <w:txbxContent>
-                          <w:p>
-                            <w:pPr>
-                              <w:jc w:val="center"/>
-                              <w:rPr>
-                                <w:sz w:val="36"/>
-                                <w:szCs w:val="40"/>
-                              </w:rPr>
-                            </w:pPr>
-                            <w:r>
-                              <w:rPr>
-                                <w:rFonts w:hint="eastAsia"/>
-                                <w:sz w:val="36"/>
-                                <w:szCs w:val="40"/>
-                              </w:rPr>
-                              <w:t>辅助线程（音频服务，并行计算等）</w:t>
-                            </w:r>
-                          </w:p>
-                        </w:txbxContent>
-                      </wps:txbx>
-                      <wps:bodyPr rot="0" spcFirstLastPara="0" vertOverflow="overflow" horzOverflow="overflow" vert="horz" wrap="square" lIns="91440" tIns="45720" rIns="91440" bIns="45720" numCol="1" spcCol="0" rtlCol="0" fromWordArt="0" anchor="ctr" anchorCtr="0" forceAA="0" compatLnSpc="1">
-                        <a:prstTxWarp prst="textNoShape">
-                          <a:avLst/>
-                        </a:prstTxWarp>
-                        <a:noAutofit/>
-                      </wps:bodyPr>
-                    </wps:wsp>
-                  </a:graphicData>
-                </a:graphic>
-                <wp14:sizeRelH relativeFrom="margin">
-                  <wp14:pctWidth>0</wp14:pctWidth>
-                </wp14:sizeRelH>
-              </wp:anchor>
-            </w:drawing>
-          </mc:Choice>
-          <mc:Fallback>
-            <w:pict>
-              <v:rect w14:anchorId="42BC35A5" id="矩形 5" o:spid="_x0000_s1026" style="position:absolute;left:0;text-align:left;margin-left:10pt;margin-top:194.9pt;width:423pt;height:57pt;z-index:251663360;visibility:visible;mso-wrap-style:square;mso-width-percent:0;mso-wrap-distance-left:9pt;mso-wrap-distance-top:0;mso-wrap-distance-right:9pt;mso-wrap-distance-bottom:0;mso-position-horizontal:absolute;mso-position-horizontal-relative:text;mso-position-vertical:absolute;mso-position-vertical-relative:text;mso-width-percent:0;mso-width-relative:margin;v-text-anchor:middle" o:gfxdata="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" fillcolor="#4472c4 [3204]" strokecolor="#09101d [484]" strokeweight="1pt">
-                <v:textbox>
-                  <w:txbxContent>
-                    <w:p>
-                      <w:pPr>
-                        <w:jc w:val="center"/>
-                        <w:rPr>
-                          <w:sz w:val="36"/>
-                          <w:szCs w:val="40"/>
-                        </w:rPr>
-                      </w:pPr>
-                      <w:r>
-                        <w:rPr>
-                          <w:rFonts w:hint="eastAsia"/>
-                          <w:sz w:val="36"/>
-                          <w:szCs w:val="40"/>
-                        </w:rPr>
-                        <w:t>辅助线程（音频服务，并行计算等）</w:t>
-                      </w:r>
-                    </w:p>
-                  </w:txbxContent>
-                </v:textbox>
-              </v:rect>
-            </w:pict>
-          </mc:Fallback>
-        </mc:AlternateContent>
-      </w:r>
-      <w:r>
-        <w:rPr>
-          <w:rFonts w:hint="eastAsia"/>
-          <w:noProof/>
-        </w:rPr>
-        <mc:AlternateContent>
-          <mc:Choice Requires="wps">
-            <w:drawing>
-              <wp:anchor distT="0" distB="0" distL="114300" distR="114300" simplePos="0" relativeHeight="251662336" behindDoc="0" locked="0" layoutInCell="1" allowOverlap="1" wp14:anchorId="78468025" wp14:editId="2373047A">
-                <wp:simplePos x="0" y="0"/>
-                <wp:positionH relativeFrom="column">
-                  <wp:posOffset>114300</wp:posOffset>
-                </wp:positionH>
-                <wp:positionV relativeFrom="paragraph">
-                  <wp:posOffset>1687830</wp:posOffset>
-                </wp:positionV>
-                <wp:extent cx="5391150" cy="673100"/>
-                <wp:effectExtent l="0" t="0" r="19050" b="12700"/>
-                <wp:wrapNone/>
-                <wp:docPr id="719403825" name="矩形 4"/>
-                <wp:cNvGraphicFramePr/>
-                <a:graphic xmlns:a="http://schemas.openxmlformats.org/drawingml/2006/main">
-                  <a:graphicData uri="http://schemas.microsoft.com/office/word/2010/wordprocessingShape">
-                    <wps:wsp>
-                      <wps:cNvSpPr/>
-                      <wps:spPr>
-                        <a:xfrm>
-                          <a:off x="0" y="0"/>
-                          <a:ext cx="5391150" cy="673100"/>
-                        </a:xfrm>
-                        <a:prstGeom prst="rect">
-                          <a:avLst/>
-                        </a:prstGeom>
-                      </wps:spPr>
-                      <wps:style>
-                        <a:lnRef idx="2">
-                          <a:schemeClr val="accent1">
-                            <a:shade val="15000"/>
-                          </a:schemeClr>
-                        </a:lnRef>
-                        <a:fillRef idx="1">
-                          <a:schemeClr val="accent1"/>
-                        </a:fillRef>
-                        <a:effectRef idx="0">
-                          <a:schemeClr val="accent1"/>
-                        </a:effectRef>
-                        <a:fontRef idx="minor">
-                          <a:schemeClr val="lt1"/>
-                        </a:fontRef>
-                      </wps:style>
-                      <wps:txbx>
-                        <w:txbxContent>
-                          <w:p>
-                            <w:pPr>
-                              <w:jc w:val="center"/>
-                              <w:rPr>
-                                <w:rFonts w:hint="eastAsia"/>
-                                <w:sz w:val="36"/>
-                                <w:szCs w:val="40"/>
-                              </w:rPr>
-                            </w:pPr>
-                            <w:r>
-                              <w:rPr>
-                                <w:rFonts w:hint="eastAsia"/>
-                                <w:sz w:val="36"/>
-                                <w:szCs w:val="40"/>
-                              </w:rPr>
-                              <w:t>图像渲染线程</w:t>
-                            </w:r>
-                          </w:p>
-                        </w:txbxContent>
-                      </wps:txbx>
-                      <wps:bodyPr rot="0" spcFirstLastPara="0" vertOverflow="overflow" horzOverflow="overflow" vert="horz" wrap="square" lIns="91440" tIns="45720" rIns="91440" bIns="45720" numCol="1" spcCol="0" rtlCol="0" fromWordArt="0" anchor="ctr" anchorCtr="0" forceAA="0" compatLnSpc="1">
-                        <a:prstTxWarp prst="textNoShape">
-                          <a:avLst/>
-                        </a:prstTxWarp>
-                        <a:noAutofit/>
-                      </wps:bodyPr>
-                    </wps:wsp>
-                  </a:graphicData>
-                </a:graphic>
-              </wp:anchor>
-            </w:drawing>
-          </mc:Choice>
-          <mc:Fallback>
-            <w:pict>
-              <v:rect w14:anchorId="78468025" id="矩形 4" o:spid="_x0000_s1027" style="position:absolute;left:0;text-align:left;margin-left:9pt;margin-top:132.9pt;width:424.5pt;height:53pt;z-index:251662336;visibility:visible;mso-wrap-style:square;mso-wrap-distance-left:9pt;mso-wrap-distance-top:0;mso-wrap-distance-right:9pt;mso-wrap-distance-bottom:0;mso-position-horizontal:absolute;mso-position-horizontal-relative:text;mso-position-vertical:absolute;mso-position-vertical-relative:text;v-text-anchor:middle" o:gfxdata="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" fillcolor="#4472c4 [3204]" strokecolor="#09101d [484]" strokeweight="1pt">
-                <v:textbox>
-                  <w:txbxContent>
-                    <w:p>
-                      <w:pPr>
-                        <w:jc w:val="center"/>
-                        <w:rPr>
-                          <w:rFonts w:hint="eastAsia"/>
-                          <w:sz w:val="36"/>
-                          <w:szCs w:val="40"/>
-                        </w:rPr>
-                      </w:pPr>
-                      <w:r>
-                        <w:rPr>
-                          <w:rFonts w:hint="eastAsia"/>
-                          <w:sz w:val="36"/>
-                          <w:szCs w:val="40"/>
-                        </w:rPr>
-                        <w:t>图像渲染线程</w:t>
-                      </w:r>
-                    </w:p>
-                  </w:txbxContent>
-                </v:textbox>
-              </v:rect>
-            </w:pict>
-          </mc:Fallback>
-        </mc:AlternateContent>
-      </w:r>
-      <w:r>
-        <w:rPr>
-          <w:rFonts w:hint="eastAsia"/>
-          <w:noProof/>
-        </w:rPr>
-        <mc:AlternateContent>
-          <mc:Choice Requires="wps">
-            <w:drawing>
-              <wp:anchor distT="0" distB="0" distL="114300" distR="114300" simplePos="0" relativeHeight="251661312" behindDoc="0" locked="0" layoutInCell="1" allowOverlap="1" wp14:anchorId="1D0553D3" wp14:editId="58670BAB">
-                <wp:simplePos x="0" y="0"/>
-                <wp:positionH relativeFrom="column">
-                  <wp:posOffset>120650</wp:posOffset>
-                </wp:positionH>
-                <wp:positionV relativeFrom="paragraph">
-                  <wp:posOffset>855980</wp:posOffset>
-                </wp:positionV>
-                <wp:extent cx="5384800" cy="647700"/>
-                <wp:effectExtent l="0" t="0" r="25400" b="19050"/>
-                <wp:wrapNone/>
-                <wp:docPr id="1152005722" name="矩形 3"/>
-                <wp:cNvGraphicFramePr/>
-                <a:graphic xmlns:a="http://schemas.openxmlformats.org/drawingml/2006/main">
-                  <a:graphicData uri="http://schemas.microsoft.com/office/word/2010/wordprocessingShape">
-                    <wps:wsp>
-                      <wps:cNvSpPr/>
-                      <wps:spPr>
-                        <a:xfrm>
-                          <a:off x="0" y="0"/>
-                          <a:ext cx="5384800" cy="647700"/>
-                        </a:xfrm>
-                        <a:prstGeom prst="rect">
-                          <a:avLst/>
-                        </a:prstGeom>
-                      </wps:spPr>
-                      <wps:style>
-                        <a:lnRef idx="2">
-                          <a:schemeClr val="accent1">
-                            <a:shade val="15000"/>
-                          </a:schemeClr>
-                        </a:lnRef>
-                        <a:fillRef idx="1">
-                          <a:schemeClr val="accent1"/>
-                        </a:fillRef>
-                        <a:effectRef idx="0">
-                          <a:schemeClr val="accent1"/>
-                        </a:effectRef>
-                        <a:fontRef idx="minor">
-                          <a:schemeClr val="lt1"/>
-                        </a:fontRef>
-                      </wps:style>
-                      <wps:txbx>
-                        <w:txbxContent>
-                          <w:p>
-                            <w:pPr>
-                              <w:jc w:val="center"/>
-                              <w:rPr>
-                                <w:sz w:val="36"/>
-                                <w:szCs w:val="40"/>
-                              </w:rPr>
-                            </w:pPr>
-                            <w:r>
-                              <w:rPr>
-                                <w:rFonts w:hint="eastAsia"/>
-                                <w:sz w:val="36"/>
-                                <w:szCs w:val="40"/>
-                              </w:rPr>
-                              <w:t>脚本执行线程</w:t>
-                            </w:r>
-                          </w:p>
-                        </w:txbxContent>
-                      </wps:txbx>
-                      <wps:bodyPr rot="0" spcFirstLastPara="0" vertOverflow="overflow" horzOverflow="overflow" vert="horz" wrap="square" lIns="91440" tIns="45720" rIns="91440" bIns="45720" numCol="1" spcCol="0" rtlCol="0" fromWordArt="0" anchor="ctr" anchorCtr="0" forceAA="0" compatLnSpc="1">
-                        <a:prstTxWarp prst="textNoShape">
-                          <a:avLst/>
-                        </a:prstTxWarp>
-                        <a:noAutofit/>
-                      </wps:bodyPr>
-                    </wps:wsp>
-                  </a:graphicData>
-                </a:graphic>
-                <wp14:sizeRelH relativeFrom="margin">
-                  <wp14:pctWidth>0</wp14:pctWidth>
-                </wp14:sizeRelH>
-              </wp:anchor>
-            </w:drawing>
-          </mc:Choice>
-          <mc:Fallback>
-            <w:pict>
-              <v:rect w14:anchorId="1D0553D3" id="矩形 3" o:spid="_x0000_s1028" style="position:absolute;left:0;text-align:left;margin-left:9.5pt;margin-top:67.4pt;width:424pt;height:51pt;z-index:251661312;visibility:visible;mso-wrap-style:square;mso-width-percent:0;mso-wrap-distance-left:9pt;mso-wrap-distance-top:0;mso-wrap-distance-right:9pt;mso-wrap-distance-bottom:0;mso-position-horizontal:absolute;mso-position-horizontal-relative:text;mso-position-vertical:absolute;mso-position-vertical-relative:text;mso-width-percent:0;mso-width-relative:margin;v-text-anchor:middle" o:gfxdata="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" fillcolor="#4472c4 [3204]" strokecolor="#09101d [484]" strokeweight="1pt">
-                <v:textbox>
-                  <w:txbxContent>
-                    <w:p>
-                      <w:pPr>
-                        <w:jc w:val="center"/>
-                        <w:rPr>
-                          <w:sz w:val="36"/>
-                          <w:szCs w:val="40"/>
-                        </w:rPr>
-                      </w:pPr>
-                      <w:r>
-                        <w:rPr>
-                          <w:rFonts w:hint="eastAsia"/>
-                          <w:sz w:val="36"/>
-                          <w:szCs w:val="40"/>
-                        </w:rPr>
-                        <w:t>脚本执行线程</w:t>
-                      </w:r>
-                    </w:p>
-                  </w:txbxContent>
-                </v:textbox>
-              </v:rect>
-            </w:pict>
-          </mc:Fallback>
-        </mc:AlternateContent>
-      </w:r>
-      <w:r>
-        <w:rPr>
-          <w:rFonts w:hint="eastAsia"/>
-          <w:noProof/>
-        </w:rPr>
-        <mc:AlternateContent>
-          <mc:Choice Requires="wps">
-            <w:drawing>
-              <wp:anchor distT="0" distB="0" distL="114300" distR="114300" simplePos="0" relativeHeight="251660288" behindDoc="0" locked="0" layoutInCell="1" allowOverlap="1" wp14:anchorId="3F7229CA" wp14:editId="76DEECD4">
-                <wp:simplePos x="0" y="0"/>
-                <wp:positionH relativeFrom="column">
-                  <wp:posOffset>114300</wp:posOffset>
-                </wp:positionH>
-                <wp:positionV relativeFrom="paragraph">
-                  <wp:posOffset>62230</wp:posOffset>
+                  <wp:posOffset>22860</wp:posOffset>
                 </wp:positionV>
                 <wp:extent cx="5403850" cy="641350"/>
                 <wp:effectExtent l="0" t="0" r="25400" b="25400"/>
@@ -1507,7 +1125,7 @@
           </mc:Choice>
           <mc:Fallback>
             <w:pict>
-              <v:rect w14:anchorId="3F7229CA" id="矩形 2" o:spid="_x0000_s1029" style="position:absolute;left:0;text-align:left;margin-left:9pt;margin-top:4.9pt;width:425.5pt;height:50.5pt;z-index:251660288;visibility:visible;mso-wrap-style:square;mso-wrap-distance-left:9pt;mso-wrap-distance-top:0;mso-wrap-distance-right:9pt;mso-wrap-distance-bottom:0;mso-position-horizontal:absolute;mso-position-horizontal-relative:text;mso-position-vertical:absolute;mso-position-vertical-relative:text;v-text-anchor:middle" o:gfxdata="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" fillcolor="#4472c4 [3204]" strokecolor="#09101d [484]" strokeweight="1pt">
+              <v:rect w14:anchorId="3F7229CA" id="矩形 2" o:spid="_x0000_s1026" style="position:absolute;left:0;text-align:left;margin-left:8.5pt;margin-top:1.8pt;width:425.5pt;height:50.5pt;z-index:251660288;visibility:visible;mso-wrap-style:square;mso-wrap-distance-left:9pt;mso-wrap-distance-top:0;mso-wrap-distance-right:9pt;mso-wrap-distance-bottom:0;mso-position-horizontal:absolute;mso-position-horizontal-relative:text;mso-position-vertical:absolute;mso-position-vertical-relative:text;v-text-anchor:middle" o:gfxdata="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" fillcolor="#4472c4 [3204]" strokecolor="#09101d [484]" strokeweight="1pt">
                 <v:textbox>
                   <w:txbxContent>
                     <w:p>
@@ -1543,6 +1161,547 @@
         </mc:AlternateContent>
       </w:r>
     </w:p>
+    <w:p/>
+    <w:p/>
+    <w:p/>
+    <w:p>
+      <w:r>
+        <w:rPr>
+          <w:rFonts w:hint="eastAsia"/>
+          <w:noProof/>
+        </w:rPr>
+        <mc:AlternateContent>
+          <mc:Choice Requires="wps">
+            <w:drawing>
+              <wp:anchor distT="0" distB="0" distL="114300" distR="114300" simplePos="0" relativeHeight="251661312" behindDoc="0" locked="0" layoutInCell="1" allowOverlap="1" wp14:anchorId="1D0553D3" wp14:editId="2A57D451">
+                <wp:simplePos x="0" y="0"/>
+                <wp:positionH relativeFrom="column">
+                  <wp:posOffset>120650</wp:posOffset>
+                </wp:positionH>
+                <wp:positionV relativeFrom="paragraph">
+                  <wp:posOffset>11430</wp:posOffset>
+                </wp:positionV>
+                <wp:extent cx="5384800" cy="647700"/>
+                <wp:effectExtent l="0" t="0" r="25400" b="19050"/>
+                <wp:wrapNone/>
+                <wp:docPr id="1152005722" name="矩形 3"/>
+                <wp:cNvGraphicFramePr/>
+                <a:graphic xmlns:a="http://schemas.openxmlformats.org/drawingml/2006/main">
+                  <a:graphicData uri="http://schemas.microsoft.com/office/word/2010/wordprocessingShape">
+                    <wps:wsp>
+                      <wps:cNvSpPr/>
+                      <wps:spPr>
+                        <a:xfrm>
+                          <a:off x="0" y="0"/>
+                          <a:ext cx="5384800" cy="647700"/>
+                        </a:xfrm>
+                        <a:prstGeom prst="rect">
+                          <a:avLst/>
+                        </a:prstGeom>
+                      </wps:spPr>
+                      <wps:style>
+                        <a:lnRef idx="2">
+                          <a:schemeClr val="accent1">
+                            <a:shade val="15000"/>
+                          </a:schemeClr>
+                        </a:lnRef>
+                        <a:fillRef idx="1">
+                          <a:schemeClr val="accent1"/>
+                        </a:fillRef>
+                        <a:effectRef idx="0">
+                          <a:schemeClr val="accent1"/>
+                        </a:effectRef>
+                        <a:fontRef idx="minor">
+                          <a:schemeClr val="lt1"/>
+                        </a:fontRef>
+                      </wps:style>
+                      <wps:txbx>
+                        <w:txbxContent>
+                          <w:p>
+                            <w:pPr>
+                              <w:jc w:val="center"/>
+                              <w:rPr>
+                                <w:sz w:val="36"/>
+                                <w:szCs w:val="40"/>
+                              </w:rPr>
+                            </w:pPr>
+                            <w:r>
+                              <w:rPr>
+                                <w:rFonts w:hint="eastAsia"/>
+                                <w:sz w:val="36"/>
+                                <w:szCs w:val="40"/>
+                              </w:rPr>
+                              <w:t>脚本执行线程</w:t>
+                            </w:r>
+                          </w:p>
+                        </w:txbxContent>
+                      </wps:txbx>
+                      <wps:bodyPr rot="0" spcFirstLastPara="0" vertOverflow="overflow" horzOverflow="overflow" vert="horz" wrap="square" lIns="91440" tIns="45720" rIns="91440" bIns="45720" numCol="1" spcCol="0" rtlCol="0" fromWordArt="0" anchor="ctr" anchorCtr="0" forceAA="0" compatLnSpc="1">
+                        <a:prstTxWarp prst="textNoShape">
+                          <a:avLst/>
+                        </a:prstTxWarp>
+                        <a:noAutofit/>
+                      </wps:bodyPr>
+                    </wps:wsp>
+                  </a:graphicData>
+                </a:graphic>
+                <wp14:sizeRelH relativeFrom="margin">
+                  <wp14:pctWidth>0</wp14:pctWidth>
+                </wp14:sizeRelH>
+              </wp:anchor>
+            </w:drawing>
+          </mc:Choice>
+          <mc:Fallback>
+            <w:pict>
+              <v:rect w14:anchorId="1D0553D3" id="矩形 3" o:spid="_x0000_s1027" style="position:absolute;left:0;text-align:left;margin-left:9.5pt;margin-top:.9pt;width:424pt;height:51pt;z-index:251661312;visibility:visible;mso-wrap-style:square;mso-width-percent:0;mso-wrap-distance-left:9pt;mso-wrap-distance-top:0;mso-wrap-distance-right:9pt;mso-wrap-distance-bottom:0;mso-position-horizontal:absolute;mso-position-horizontal-relative:text;mso-position-vertical:absolute;mso-position-vertical-relative:text;mso-width-percent:0;mso-width-relative:margin;v-text-anchor:middle" o:gfxdata="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" fillcolor="#4472c4 [3204]" strokecolor="#09101d [484]" strokeweight="1pt">
+                <v:textbox>
+                  <w:txbxContent>
+                    <w:p>
+                      <w:pPr>
+                        <w:jc w:val="center"/>
+                        <w:rPr>
+                          <w:sz w:val="36"/>
+                          <w:szCs w:val="40"/>
+                        </w:rPr>
+                      </w:pPr>
+                      <w:r>
+                        <w:rPr>
+                          <w:rFonts w:hint="eastAsia"/>
+                          <w:sz w:val="36"/>
+                          <w:szCs w:val="40"/>
+                        </w:rPr>
+                        <w:t>脚本执行线程</w:t>
+                      </w:r>
+                    </w:p>
+                  </w:txbxContent>
+                </v:textbox>
+              </v:rect>
+            </w:pict>
+          </mc:Fallback>
+        </mc:AlternateContent>
+      </w:r>
+    </w:p>
+    <w:p/>
+    <w:p/>
+    <w:p/>
+    <w:p>
+      <w:r>
+        <w:rPr>
+          <w:rFonts w:hint="eastAsia"/>
+          <w:noProof/>
+        </w:rPr>
+        <mc:AlternateContent>
+          <mc:Choice Requires="wps">
+            <w:drawing>
+              <wp:anchor distT="0" distB="0" distL="114300" distR="114300" simplePos="0" relativeHeight="251662336" behindDoc="0" locked="0" layoutInCell="1" allowOverlap="1" wp14:anchorId="78468025" wp14:editId="7E9E42C0">
+                <wp:simplePos x="0" y="0"/>
+                <wp:positionH relativeFrom="column">
+                  <wp:posOffset>127000</wp:posOffset>
+                </wp:positionH>
+                <wp:positionV relativeFrom="paragraph">
+                  <wp:posOffset>12700</wp:posOffset>
+                </wp:positionV>
+                <wp:extent cx="5391150" cy="673100"/>
+                <wp:effectExtent l="0" t="0" r="19050" b="12700"/>
+                <wp:wrapNone/>
+                <wp:docPr id="719403825" name="矩形 4"/>
+                <wp:cNvGraphicFramePr/>
+                <a:graphic xmlns:a="http://schemas.openxmlformats.org/drawingml/2006/main">
+                  <a:graphicData uri="http://schemas.microsoft.com/office/word/2010/wordprocessingShape">
+                    <wps:wsp>
+                      <wps:cNvSpPr/>
+                      <wps:spPr>
+                        <a:xfrm>
+                          <a:off x="0" y="0"/>
+                          <a:ext cx="5391150" cy="673100"/>
+                        </a:xfrm>
+                        <a:prstGeom prst="rect">
+                          <a:avLst/>
+                        </a:prstGeom>
+                      </wps:spPr>
+                      <wps:style>
+                        <a:lnRef idx="2">
+                          <a:schemeClr val="accent1">
+                            <a:shade val="15000"/>
+                          </a:schemeClr>
+                        </a:lnRef>
+                        <a:fillRef idx="1">
+                          <a:schemeClr val="accent1"/>
+                        </a:fillRef>
+                        <a:effectRef idx="0">
+                          <a:schemeClr val="accent1"/>
+                        </a:effectRef>
+                        <a:fontRef idx="minor">
+                          <a:schemeClr val="lt1"/>
+                        </a:fontRef>
+                      </wps:style>
+                      <wps:txbx>
+                        <w:txbxContent>
+                          <w:p>
+                            <w:pPr>
+                              <w:jc w:val="center"/>
+                              <w:rPr>
+                                <w:sz w:val="36"/>
+                                <w:szCs w:val="40"/>
+                              </w:rPr>
+                            </w:pPr>
+                            <w:r>
+                              <w:rPr>
+                                <w:rFonts w:hint="eastAsia"/>
+                                <w:sz w:val="36"/>
+                                <w:szCs w:val="40"/>
+                              </w:rPr>
+                              <w:t>图像渲染线程</w:t>
+                            </w:r>
+                          </w:p>
+                        </w:txbxContent>
+                      </wps:txbx>
+                      <wps:bodyPr rot="0" spcFirstLastPara="0" vertOverflow="overflow" horzOverflow="overflow" vert="horz" wrap="square" lIns="91440" tIns="45720" rIns="91440" bIns="45720" numCol="1" spcCol="0" rtlCol="0" fromWordArt="0" anchor="ctr" anchorCtr="0" forceAA="0" compatLnSpc="1">
+                        <a:prstTxWarp prst="textNoShape">
+                          <a:avLst/>
+                        </a:prstTxWarp>
+                        <a:noAutofit/>
+                      </wps:bodyPr>
+                    </wps:wsp>
+                  </a:graphicData>
+                </a:graphic>
+              </wp:anchor>
+            </w:drawing>
+          </mc:Choice>
+          <mc:Fallback>
+            <w:pict>
+              <v:rect w14:anchorId="78468025" id="矩形 4" o:spid="_x0000_s1028" style="position:absolute;left:0;text-align:left;margin-left:10pt;margin-top:1pt;width:424.5pt;height:53pt;z-index:251662336;visibility:visible;mso-wrap-style:square;mso-wrap-distance-left:9pt;mso-wrap-distance-top:0;mso-wrap-distance-right:9pt;mso-wrap-distance-bottom:0;mso-position-horizontal:absolute;mso-position-horizontal-relative:text;mso-position-vertical:absolute;mso-position-vertical-relative:text;v-text-anchor:middle" o:gfxdata="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" fillcolor="#4472c4 [3204]" strokecolor="#09101d [484]" strokeweight="1pt">
+                <v:textbox>
+                  <w:txbxContent>
+                    <w:p>
+                      <w:pPr>
+                        <w:jc w:val="center"/>
+                        <w:rPr>
+                          <w:sz w:val="36"/>
+                          <w:szCs w:val="40"/>
+                        </w:rPr>
+                      </w:pPr>
+                      <w:r>
+                        <w:rPr>
+                          <w:rFonts w:hint="eastAsia"/>
+                          <w:sz w:val="36"/>
+                          <w:szCs w:val="40"/>
+                        </w:rPr>
+                        <w:t>图像渲染线程</w:t>
+                      </w:r>
+                    </w:p>
+                  </w:txbxContent>
+                </v:textbox>
+              </v:rect>
+            </w:pict>
+          </mc:Fallback>
+        </mc:AlternateContent>
+      </w:r>
+    </w:p>
+    <w:p/>
+    <w:p/>
+    <w:p/>
+    <w:p>
+      <w:r>
+        <w:rPr>
+          <w:rFonts w:hint="eastAsia"/>
+          <w:noProof/>
+        </w:rPr>
+        <mc:AlternateContent>
+          <mc:Choice Requires="wps">
+            <w:drawing>
+              <wp:anchor distT="0" distB="0" distL="114300" distR="114300" simplePos="0" relativeHeight="251663360" behindDoc="0" locked="0" layoutInCell="1" allowOverlap="1" wp14:anchorId="42BC35A5" wp14:editId="7384CBAC">
+                <wp:simplePos x="0" y="0"/>
+                <wp:positionH relativeFrom="column">
+                  <wp:posOffset>133350</wp:posOffset>
+                </wp:positionH>
+                <wp:positionV relativeFrom="paragraph">
+                  <wp:posOffset>13970</wp:posOffset>
+                </wp:positionV>
+                <wp:extent cx="5372100" cy="723900"/>
+                <wp:effectExtent l="0" t="0" r="19050" b="19050"/>
+                <wp:wrapNone/>
+                <wp:docPr id="1012078334" name="矩形 5"/>
+                <wp:cNvGraphicFramePr/>
+                <a:graphic xmlns:a="http://schemas.openxmlformats.org/drawingml/2006/main">
+                  <a:graphicData uri="http://schemas.microsoft.com/office/word/2010/wordprocessingShape">
+                    <wps:wsp>
+                      <wps:cNvSpPr/>
+                      <wps:spPr>
+                        <a:xfrm>
+                          <a:off x="0" y="0"/>
+                          <a:ext cx="5372100" cy="723900"/>
+                        </a:xfrm>
+                        <a:prstGeom prst="rect">
+                          <a:avLst/>
+                        </a:prstGeom>
+                      </wps:spPr>
+                      <wps:style>
+                        <a:lnRef idx="2">
+                          <a:schemeClr val="accent1">
+                            <a:shade val="15000"/>
+                          </a:schemeClr>
+                        </a:lnRef>
+                        <a:fillRef idx="1">
+                          <a:schemeClr val="accent1"/>
+                        </a:fillRef>
+                        <a:effectRef idx="0">
+                          <a:schemeClr val="accent1"/>
+                        </a:effectRef>
+                        <a:fontRef idx="minor">
+                          <a:schemeClr val="lt1"/>
+                        </a:fontRef>
+                      </wps:style>
+                      <wps:txbx>
+                        <w:txbxContent>
+                          <w:p>
+                            <w:pPr>
+                              <w:jc w:val="center"/>
+                              <w:rPr>
+                                <w:sz w:val="36"/>
+                                <w:szCs w:val="40"/>
+                              </w:rPr>
+                            </w:pPr>
+                            <w:r>
+                              <w:rPr>
+                                <w:rFonts w:hint="eastAsia"/>
+                                <w:sz w:val="36"/>
+                                <w:szCs w:val="40"/>
+                              </w:rPr>
+                              <w:t>辅助线程（音频服务，并行计算等）</w:t>
+                            </w:r>
+                          </w:p>
+                        </w:txbxContent>
+                      </wps:txbx>
+                      <wps:bodyPr rot="0" spcFirstLastPara="0" vertOverflow="overflow" horzOverflow="overflow" vert="horz" wrap="square" lIns="91440" tIns="45720" rIns="91440" bIns="45720" numCol="1" spcCol="0" rtlCol="0" fromWordArt="0" anchor="ctr" anchorCtr="0" forceAA="0" compatLnSpc="1">
+                        <a:prstTxWarp prst="textNoShape">
+                          <a:avLst/>
+                        </a:prstTxWarp>
+                        <a:noAutofit/>
+                      </wps:bodyPr>
+                    </wps:wsp>
+                  </a:graphicData>
+                </a:graphic>
+                <wp14:sizeRelH relativeFrom="margin">
+                  <wp14:pctWidth>0</wp14:pctWidth>
+                </wp14:sizeRelH>
+              </wp:anchor>
+            </w:drawing>
+          </mc:Choice>
+          <mc:Fallback>
+            <w:pict>
+              <v:rect w14:anchorId="42BC35A5" id="矩形 5" o:spid="_x0000_s1029" style="position:absolute;left:0;text-align:left;margin-left:10.5pt;margin-top:1.1pt;width:423pt;height:57pt;z-index:251663360;visibility:visible;mso-wrap-style:square;mso-width-percent:0;mso-wrap-distance-left:9pt;mso-wrap-distance-top:0;mso-wrap-distance-right:9pt;mso-wrap-distance-bottom:0;mso-position-horizontal:absolute;mso-position-horizontal-relative:text;mso-position-vertical:absolute;mso-position-vertical-relative:text;mso-width-percent:0;mso-width-relative:margin;v-text-anchor:middle" o:gfxdata="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" fillcolor="#4472c4 [3204]" strokecolor="#09101d [484]" strokeweight="1pt">
+                <v:textbox>
+                  <w:txbxContent>
+                    <w:p>
+                      <w:pPr>
+                        <w:jc w:val="center"/>
+                        <w:rPr>
+                          <w:sz w:val="36"/>
+                          <w:szCs w:val="40"/>
+                        </w:rPr>
+                      </w:pPr>
+                      <w:r>
+                        <w:rPr>
+                          <w:rFonts w:hint="eastAsia"/>
+                          <w:sz w:val="36"/>
+                          <w:szCs w:val="40"/>
+                        </w:rPr>
+                        <w:t>辅助线程（音频服务，并行计算等）</w:t>
+                      </w:r>
+                    </w:p>
+                  </w:txbxContent>
+                </v:textbox>
+              </v:rect>
+            </w:pict>
+          </mc:Fallback>
+        </mc:AlternateContent>
+      </w:r>
+    </w:p>
+    <w:p>
+      <w:pPr>
+        <w:pStyle w:val="2"/>
+      </w:pPr>
+      <w:r>
+        <w:rPr>
+          <w:rFonts w:hint="eastAsia"/>
+        </w:rPr>
+        <w:lastRenderedPageBreak/>
+        <w:t>核心架构设计</w:t>
+      </w:r>
+    </w:p>
+    <w:p>
+      <w:r>
+        <w:rPr>
+          <w:rFonts w:hint="eastAsia"/>
+        </w:rPr>
+        <w:t>计划将内核代码分为以下部分：</w:t>
+      </w:r>
+    </w:p>
+    <w:p>
+      <w:pPr>
+        <w:pStyle w:val="a8"/>
+        <w:numPr>
+          <w:ilvl w:val="0"/>
+          <w:numId w:val="1"/>
+        </w:numPr>
+        <w:ind w:firstLineChars="0"/>
+      </w:pPr>
+      <w:r>
+        <w:rPr>
+          <w:rFonts w:hint="eastAsia"/>
+        </w:rPr>
+        <w:t>事件线程处理</w:t>
+      </w:r>
+    </w:p>
+    <w:p>
+      <w:pPr>
+        <w:pStyle w:val="a8"/>
+        <w:numPr>
+          <w:ilvl w:val="0"/>
+          <w:numId w:val="1"/>
+        </w:numPr>
+        <w:ind w:firstLineChars="0"/>
+      </w:pPr>
+      <w:r>
+        <w:rPr>
+          <w:rFonts w:hint="eastAsia"/>
+        </w:rPr>
+        <w:t>脚本渲染线程</w:t>
+      </w:r>
+    </w:p>
+    <w:p>
+      <w:pPr>
+        <w:pStyle w:val="a8"/>
+        <w:numPr>
+          <w:ilvl w:val="0"/>
+          <w:numId w:val="1"/>
+        </w:numPr>
+        <w:ind w:firstLineChars="0"/>
+      </w:pPr>
+      <w:r>
+        <w:rPr>
+          <w:rFonts w:hint="eastAsia"/>
+        </w:rPr>
+        <w:t>图像渲染与O</w:t>
+      </w:r>
+      <w:r>
+        <w:t>GL</w:t>
+      </w:r>
+      <w:r>
+        <w:rPr>
+          <w:rFonts w:hint="eastAsia"/>
+        </w:rPr>
+        <w:t>线程</w:t>
+      </w:r>
+    </w:p>
+    <w:p>
+      <w:pPr>
+        <w:pStyle w:val="a8"/>
+        <w:numPr>
+          <w:ilvl w:val="0"/>
+          <w:numId w:val="1"/>
+        </w:numPr>
+        <w:ind w:firstLineChars="0"/>
+      </w:pPr>
+      <w:r>
+        <w:rPr>
+          <w:rFonts w:hint="eastAsia"/>
+        </w:rPr>
+        <w:t>音频及其他并行计算线程</w:t>
+      </w:r>
+    </w:p>
+    <w:p>
+      <w:pPr>
+        <w:pStyle w:val="2"/>
+      </w:pPr>
+      <w:r>
+        <w:rPr>
+          <w:rFonts w:hint="eastAsia"/>
+        </w:rPr>
+        <w:t>周边设施</w:t>
+      </w:r>
+    </w:p>
+    <w:p>
+      <w:r>
+        <w:rPr>
+          <w:rFonts w:hint="eastAsia"/>
+        </w:rPr>
+        <w:t>U</w:t>
+      </w:r>
+      <w:r>
+        <w:t>I</w:t>
+      </w:r>
+      <w:r>
+        <w:rPr>
+          <w:rFonts w:hint="eastAsia"/>
+        </w:rPr>
+        <w:t>及</w:t>
+      </w:r>
+      <w:r>
+        <w:t>Widget</w:t>
+      </w:r>
+      <w:r>
+        <w:rPr>
+          <w:rFonts w:hint="eastAsia"/>
+        </w:rPr>
+        <w:t>渲染创建</w:t>
+      </w:r>
+      <w:r>
+        <w:t xml:space="preserve"> -&gt; </w:t>
+      </w:r>
+      <w:proofErr w:type="spellStart"/>
+      <w:r>
+        <w:t>SDL_Window</w:t>
+      </w:r>
+      <w:proofErr w:type="spellEnd"/>
+      <w:r>
+        <w:t xml:space="preserve"> </w:t>
+      </w:r>
+      <w:proofErr w:type="spellStart"/>
+      <w:r>
+        <w:t>SDL_Surface</w:t>
+      </w:r>
+      <w:proofErr w:type="spellEnd"/>
+      <w:r>
+        <w:t xml:space="preserve"> </w:t>
+      </w:r>
+      <w:r>
+        <w:rPr>
+          <w:rFonts w:hint="eastAsia"/>
+        </w:rPr>
+        <w:t>软渲染软件内置U</w:t>
+      </w:r>
+      <w:r>
+        <w:t>I</w:t>
+      </w:r>
+    </w:p>
+    <w:p>
+      <w:r>
+        <w:rPr>
+          <w:rFonts w:hint="eastAsia"/>
+        </w:rPr>
+        <w:t xml:space="preserve">音频解码及视频多媒体解码 </w:t>
+      </w:r>
+      <w:r>
+        <w:t xml:space="preserve">-&gt; </w:t>
+      </w:r>
+      <w:r>
+        <w:rPr>
+          <w:rFonts w:hint="eastAsia"/>
+        </w:rPr>
+        <w:t>计算解码部分</w:t>
+      </w:r>
+    </w:p>
+    <w:p>
+      <w:r>
+        <w:rPr>
+          <w:rFonts w:hint="eastAsia"/>
+        </w:rPr>
+        <w:t>字体管理器，根据特定平台特化字体处理流程</w:t>
+      </w:r>
+    </w:p>
+    <w:p/>
     <w:sectPr>
       <w:pgSz w:w="11906" w:h="16838"/>
       <w:pgMar w:top="1440" w:right="1800" w:bottom="1440" w:left="1800" w:header="851" w:footer="992" w:gutter="0"/>
@@ -1551,6 +1710,103 @@
     </w:sectPr>
   </w:body>
 </w:document>
+</file>
+
+<file path=word/numbering.xml><?xml version="1.0" encoding="utf-8"?>
+<w:numbering xmlns:wpc="http://schemas.microsoft.com/office/word/2010/wordprocessingCanvas" xmlns:cx="http://schemas.microsoft.com/office/drawing/2014/chartex" xmlns:cx1="http://schemas.microsoft.com/office/drawing/2015/9/8/chartex" xmlns:cx2="http://schemas.microsoft.com/office/drawing/2015/10/21/chartex" xmlns:cx3="http://schemas.microsoft.com/office/drawing/2016/5/9/chartex" xmlns:cx4="http://schemas.microsoft.com/office/drawing/2016/5/10/chartex" xmlns:cx5="http://schemas.microsoft.com/office/drawing/2016/5/11/chartex" xmlns:cx6="http://schemas.microsoft.com/office/drawing/2016/5/12/chartex" xmlns:cx7="http://schemas.microsoft.com/office/drawing/2016/5/13/chartex" xmlns:cx8="http://schemas.microsoft.com/office/drawing/2016/5/14/chartex" xmlns:mc="http://schemas.openxmlformats.org/markup-compatibility/2006" xmlns:aink="http://schemas.microsoft.com/office/drawing/2016/ink" xmlns:am3d="http://schemas.microsoft.com/office/drawing/2017/model3d" xmlns:o="urn:schemas-microsoft-com:office:office" xmlns:oel="http://schemas.microsoft.com/office/2019/extlst" xmlns:r="http://schemas.openxmlformats.org/officeDocument/2006/relationships" xmlns:m="http://schemas.openxmlformats.org/officeDocument/2006/math" xmlns:v="urn:schemas-microsoft-com:vml" xmlns:wp14="http://schemas.microsoft.com/office/word/2010/wordprocessingDrawing" xmlns:wp="http://schemas.openxmlformats.org/drawingml/2006/wordprocessingDrawing" xmlns:w10="urn:schemas-microsoft-com:office:word" xmlns:w="http://schemas.openxmlformats.org/wordprocessingml/2006/main" xmlns:w14="http://schemas.microsoft.com/office/word/2010/wordml" xmlns:w15="http://schemas.microsoft.com/office/word/2012/wordml" xmlns:w16cex="http://schemas.microsoft.com/office/word/2018/wordml/cex" xmlns:w16cid="http://schemas.microsoft.com/office/word/2016/wordml/cid" xmlns:w16="http://schemas.microsoft.com/office/word/2018/wordml" xmlns:w16sdtdh="http://schemas.microsoft.com/office/word/2020/wordml/sdtdatahash" xmlns:w16se="http://schemas.microsoft.com/office/word/2015/wordml/symex" xmlns:wpg="http://schemas.microsoft.com/office/word/2010/wordprocessingGroup" xmlns:wpi="http://schemas.microsoft.com/office/word/2010/wordprocessingInk" xmlns:wne="http://schemas.microsoft.com/office/word/2006/wordml" xmlns:wps="http://schemas.microsoft.com/office/word/2010/wordprocessingShape" mc:Ignorable="w14 w15 w16se w16cid w16 w16cex w16sdtdh wp14">
+  <w:abstractNum w:abstractNumId="0" w15:restartNumberingAfterBreak="0">
+    <w:nsid w:val="500C2D85"/>
+    <w:multiLevelType w:val="hybridMultilevel"/>
+    <w:tmpl w:val="02F6018C"/>
+    <w:lvl w:ilvl="0" w:tplc="4CE08DF2">
+      <w:start w:val="1"/>
+      <w:numFmt w:val="decimal"/>
+      <w:lvlText w:val="%1，"/>
+      <w:lvlJc w:val="left"/>
+      <w:pPr>
+        <w:ind w:left="360" w:hanging="360"/>
+      </w:pPr>
+      <w:rPr>
+        <w:rFonts w:hint="default"/>
+      </w:rPr>
+    </w:lvl>
+    <w:lvl w:ilvl="1" w:tplc="04090019" w:tentative="1">
+      <w:start w:val="1"/>
+      <w:numFmt w:val="lowerLetter"/>
+      <w:lvlText w:val="%2)"/>
+      <w:lvlJc w:val="left"/>
+      <w:pPr>
+        <w:ind w:left="880" w:hanging="440"/>
+      </w:pPr>
+    </w:lvl>
+    <w:lvl w:ilvl="2" w:tplc="0409001B" w:tentative="1">
+      <w:start w:val="1"/>
+      <w:numFmt w:val="lowerRoman"/>
+      <w:lvlText w:val="%3."/>
+      <w:lvlJc w:val="right"/>
+      <w:pPr>
+        <w:ind w:left="1320" w:hanging="440"/>
+      </w:pPr>
+    </w:lvl>
+    <w:lvl w:ilvl="3" w:tplc="0409000F" w:tentative="1">
+      <w:start w:val="1"/>
+      <w:numFmt w:val="decimal"/>
+      <w:lvlText w:val="%4."/>
+      <w:lvlJc w:val="left"/>
+      <w:pPr>
+        <w:ind w:left="1760" w:hanging="440"/>
+      </w:pPr>
+    </w:lvl>
+    <w:lvl w:ilvl="4" w:tplc="04090019" w:tentative="1">
+      <w:start w:val="1"/>
+      <w:numFmt w:val="lowerLetter"/>
+      <w:lvlText w:val="%5)"/>
+      <w:lvlJc w:val="left"/>
+      <w:pPr>
+        <w:ind w:left="2200" w:hanging="440"/>
+      </w:pPr>
+    </w:lvl>
+    <w:lvl w:ilvl="5" w:tplc="0409001B" w:tentative="1">
+      <w:start w:val="1"/>
+      <w:numFmt w:val="lowerRoman"/>
+      <w:lvlText w:val="%6."/>
+      <w:lvlJc w:val="right"/>
+      <w:pPr>
+        <w:ind w:left="2640" w:hanging="440"/>
+      </w:pPr>
+    </w:lvl>
+    <w:lvl w:ilvl="6" w:tplc="0409000F" w:tentative="1">
+      <w:start w:val="1"/>
+      <w:numFmt w:val="decimal"/>
+      <w:lvlText w:val="%7."/>
+      <w:lvlJc w:val="left"/>
+      <w:pPr>
+        <w:ind w:left="3080" w:hanging="440"/>
+      </w:pPr>
+    </w:lvl>
+    <w:lvl w:ilvl="7" w:tplc="04090019" w:tentative="1">
+      <w:start w:val="1"/>
+      <w:numFmt w:val="lowerLetter"/>
+      <w:lvlText w:val="%8)"/>
+      <w:lvlJc w:val="left"/>
+      <w:pPr>
+        <w:ind w:left="3520" w:hanging="440"/>
+      </w:pPr>
+    </w:lvl>
+    <w:lvl w:ilvl="8" w:tplc="0409001B" w:tentative="1">
+      <w:start w:val="1"/>
+      <w:numFmt w:val="lowerRoman"/>
+      <w:lvlText w:val="%9."/>
+      <w:lvlJc w:val="right"/>
+      <w:pPr>
+        <w:ind w:left="3960" w:hanging="440"/>
+      </w:pPr>
+    </w:lvl>
+  </w:abstractNum>
+  <w:num w:numId="1" w16cid:durableId="827476307">
+    <w:abstractNumId w:val="0"/>
+  </w:num>
+</w:numbering>
 </file>
 
 <file path=word/styles.xml><?xml version="1.0" encoding="utf-8"?>
@@ -2134,6 +2390,16 @@
       <w:bCs/>
     </w:rPr>
   </w:style>
+  <w:style w:type="paragraph" w:styleId="a8">
+    <w:name w:val="List Paragraph"/>
+    <w:basedOn w:val="a"/>
+    <w:uiPriority w:val="34"/>
+    <w:qFormat/>
+    <w:rsid w:val="00FE3DC0"/>
+    <w:pPr>
+      <w:ind w:firstLineChars="200" w:firstLine="420"/>
+    </w:pPr>
+  </w:style>
 </w:styles>
 </file>
 

</xml_diff>